<commit_message>
Finished Help System Document
</commit_message>
<xml_diff>
--- a/KnightDashHelpSystem.docx
+++ b/KnightDashHelpSystem.docx
@@ -9,6 +9,19 @@
           <w:ilvl w:val="0"/>
           <w:numId w:val="1"/>
         </w:numPr>
+        <w:tabs>
+          <w:tab w:val="left" w:pos="540"/>
+          <w:tab w:val="left" w:pos="630"/>
+          <w:tab w:val="left" w:pos="810"/>
+          <w:tab w:val="left" w:pos="1080"/>
+          <w:tab w:val="left" w:pos="1260"/>
+          <w:tab w:val="left" w:pos="1350"/>
+          <w:tab w:val="left" w:pos="1620"/>
+          <w:tab w:val="left" w:pos="1710"/>
+          <w:tab w:val="left" w:pos="1800"/>
+          <w:tab w:val="left" w:pos="1890"/>
+          <w:tab w:val="left" w:pos="2070"/>
+        </w:tabs>
       </w:pPr>
       <w:r>
         <w:t>Logging in</w:t>
@@ -23,15 +36,7 @@
         </w:numPr>
       </w:pPr>
       <w:r>
-        <w:t xml:space="preserve">A Calvin account is required to use </w:t>
-      </w:r>
-      <w:proofErr w:type="spellStart"/>
-      <w:r>
-        <w:t>Knightdash</w:t>
-      </w:r>
-      <w:proofErr w:type="spellEnd"/>
-      <w:r>
-        <w:t>.</w:t>
+        <w:t>A Calvin account is required to use Knightdash.</w:t>
       </w:r>
     </w:p>
     <w:p>
@@ -43,23 +48,7 @@
         </w:numPr>
       </w:pPr>
       <w:r>
-        <w:t xml:space="preserve">The first screen you will see when you open </w:t>
-      </w:r>
-      <w:proofErr w:type="spellStart"/>
-      <w:r>
-        <w:t>Knightdash</w:t>
-      </w:r>
-      <w:proofErr w:type="spellEnd"/>
-      <w:r>
-        <w:t xml:space="preserve"> </w:t>
-      </w:r>
-      <w:proofErr w:type="gramStart"/>
-      <w:r>
-        <w:t>is</w:t>
-      </w:r>
-      <w:proofErr w:type="gramEnd"/>
-      <w:r>
-        <w:t xml:space="preserve"> the login screen.</w:t>
+        <w:t>The first screen you will see when you open Knightdash is the login screen.</w:t>
       </w:r>
     </w:p>
     <w:p>
@@ -86,7 +75,7 @@
         </w:numPr>
       </w:pPr>
       <w:r>
-        <w:t>Press the “Sign In” button towards the bottom of the screen</w:t>
+        <w:t>Press the Sign In button towards the bottom of the screen</w:t>
       </w:r>
     </w:p>
     <w:p>
@@ -109,7 +98,7 @@
         </w:r>
       </w:hyperlink>
       <w:r>
-        <w:t>) and press “Next”</w:t>
+        <w:t>) and press Next</w:t>
       </w:r>
     </w:p>
     <w:p>
@@ -121,7 +110,7 @@
         </w:numPr>
       </w:pPr>
       <w:r>
-        <w:t>Enter your Calvin password then press “Sign In”</w:t>
+        <w:t>Enter your Calvin password then press Sign In</w:t>
       </w:r>
     </w:p>
     <w:p>
@@ -157,18 +146,6 @@
         </w:numPr>
       </w:pPr>
       <w:r>
-        <w:t>An integral function of Knight is the ability to place a food/beverage order that someone will then deliver</w:t>
-      </w:r>
-    </w:p>
-    <w:p>
-      <w:pPr>
-        <w:pStyle w:val="ListParagraph"/>
-        <w:numPr>
-          <w:ilvl w:val="0"/>
-          <w:numId w:val="2"/>
-        </w:numPr>
-      </w:pPr>
-      <w:r>
         <w:t>To place an order:</w:t>
       </w:r>
     </w:p>
@@ -205,30 +182,6 @@
         </w:numPr>
       </w:pPr>
       <w:r>
-        <w:t>You should now be looking at the Menu screen.</w:t>
-      </w:r>
-    </w:p>
-    <w:p>
-      <w:pPr>
-        <w:pStyle w:val="ListParagraph"/>
-        <w:numPr>
-          <w:ilvl w:val="0"/>
-          <w:numId w:val="2"/>
-        </w:numPr>
-      </w:pPr>
-      <w:r>
-        <w:t>There are three buttons: Food Menu, Beverage Menu, and Review Order</w:t>
-      </w:r>
-    </w:p>
-    <w:p>
-      <w:pPr>
-        <w:pStyle w:val="ListParagraph"/>
-        <w:numPr>
-          <w:ilvl w:val="0"/>
-          <w:numId w:val="2"/>
-        </w:numPr>
-      </w:pPr>
-      <w:r>
         <w:t>To add food or beverage to the order</w:t>
       </w:r>
     </w:p>
@@ -241,7 +194,7 @@
         </w:numPr>
       </w:pPr>
       <w:r>
-        <w:t>To add food, press the “Food Menu” button</w:t>
+        <w:t>To add food, press the Food Menu button</w:t>
       </w:r>
     </w:p>
     <w:p>
@@ -289,7 +242,7 @@
         </w:numPr>
       </w:pPr>
       <w:r>
-        <w:t>When your order is complete, select the “Review Order” button to move to the next step.</w:t>
+        <w:t>When your order is complete, select the Review Order button to move to the next step.</w:t>
       </w:r>
     </w:p>
     <w:p>
@@ -309,11 +262,26 @@
         <w:pStyle w:val="ListParagraph"/>
         <w:numPr>
           <w:ilvl w:val="0"/>
-          <w:numId w:val="1"/>
-        </w:numPr>
-      </w:pPr>
-      <w:r>
-        <w:t>To select an order to deliver</w:t>
+          <w:numId w:val="2"/>
+        </w:numPr>
+      </w:pPr>
+      <w:r>
+        <w:t>On the Review Order screen, if your order is correc</w:t>
+      </w:r>
+      <w:r>
+        <w:t>t, select Place Order</w:t>
+      </w:r>
+    </w:p>
+    <w:p>
+      <w:pPr>
+        <w:pStyle w:val="ListParagraph"/>
+        <w:numPr>
+          <w:ilvl w:val="0"/>
+          <w:numId w:val="2"/>
+        </w:numPr>
+      </w:pPr>
+      <w:r>
+        <w:t>You have now placed an order to be delivered</w:t>
       </w:r>
     </w:p>
     <w:p>
@@ -325,7 +293,73 @@
         </w:numPr>
       </w:pPr>
       <w:r>
+        <w:t>To select an order to deliver</w:t>
+      </w:r>
+    </w:p>
+    <w:p>
+      <w:pPr>
+        <w:pStyle w:val="ListParagraph"/>
+        <w:numPr>
+          <w:ilvl w:val="3"/>
+          <w:numId w:val="1"/>
+        </w:numPr>
+        <w:ind w:left="1800"/>
+      </w:pPr>
+      <w:r>
+        <w:t>From the Order Option’s page, under the Available Orders section, the most recently placed orders will be displayed</w:t>
+      </w:r>
+    </w:p>
+    <w:p>
+      <w:pPr>
+        <w:pStyle w:val="ListParagraph"/>
+        <w:numPr>
+          <w:ilvl w:val="3"/>
+          <w:numId w:val="1"/>
+        </w:numPr>
+        <w:ind w:left="1800"/>
+      </w:pPr>
+      <w:r>
+        <w:t>To view details of an order, press the individual order to see details about that order</w:t>
+      </w:r>
+    </w:p>
+    <w:p>
+      <w:pPr>
+        <w:pStyle w:val="ListParagraph"/>
+        <w:numPr>
+          <w:ilvl w:val="3"/>
+          <w:numId w:val="1"/>
+        </w:numPr>
+        <w:ind w:left="1800"/>
+      </w:pPr>
+      <w:r>
+        <w:t>Alternatively, select</w:t>
+      </w:r>
+      <w:r>
+        <w:t xml:space="preserve"> View All to see an expanded list of orders</w:t>
+      </w:r>
+    </w:p>
+    <w:p>
+      <w:pPr>
+        <w:pStyle w:val="ListParagraph"/>
+        <w:numPr>
+          <w:ilvl w:val="0"/>
+          <w:numId w:val="1"/>
+        </w:numPr>
+      </w:pPr>
+      <w:r>
         <w:t>Signing out</w:t>
+      </w:r>
+    </w:p>
+    <w:p>
+      <w:pPr>
+        <w:pStyle w:val="ListParagraph"/>
+        <w:numPr>
+          <w:ilvl w:val="0"/>
+          <w:numId w:val="2"/>
+        </w:numPr>
+      </w:pPr>
+      <w:r>
+        <w:t>To sign out, select the Sign Out button toward the bottom of the screen on the Order Options page</w:t>
       </w:r>
     </w:p>
     <w:sectPr>
@@ -674,6 +708,7 @@
     <w:lsdException w:name="HTML Sample" w:semiHidden="1" w:unhideWhenUsed="1"/>
     <w:lsdException w:name="HTML Typewriter" w:semiHidden="1" w:unhideWhenUsed="1"/>
     <w:lsdException w:name="HTML Variable" w:semiHidden="1" w:unhideWhenUsed="1"/>
+    <w:lsdException w:name="Normal Table" w:semiHidden="1" w:unhideWhenUsed="1"/>
     <w:lsdException w:name="annotation subject" w:semiHidden="1" w:unhideWhenUsed="1"/>
     <w:lsdException w:name="No List" w:semiHidden="1" w:unhideWhenUsed="1"/>
     <w:lsdException w:name="Outline List 1" w:semiHidden="1" w:unhideWhenUsed="1"/>
@@ -720,8 +755,10 @@
     <w:lsdException w:name="Table Subtle 2" w:semiHidden="1" w:unhideWhenUsed="1"/>
     <w:lsdException w:name="Table Web 1" w:semiHidden="1" w:unhideWhenUsed="1"/>
     <w:lsdException w:name="Table Web 2" w:semiHidden="1" w:unhideWhenUsed="1"/>
+    <w:lsdException w:name="Table Web 3" w:semiHidden="1" w:unhideWhenUsed="1"/>
     <w:lsdException w:name="Balloon Text" w:semiHidden="1" w:unhideWhenUsed="1"/>
     <w:lsdException w:name="Table Grid" w:uiPriority="39"/>
+    <w:lsdException w:name="Table Theme" w:semiHidden="1" w:unhideWhenUsed="1"/>
     <w:lsdException w:name="Placeholder Text" w:semiHidden="1"/>
     <w:lsdException w:name="No Spacing" w:uiPriority="1" w:qFormat="1"/>
     <w:lsdException w:name="Light Shading" w:uiPriority="60"/>

</xml_diff>